<commit_message>
Resolvemos 3 de 4 tareas de la issue 14
</commit_message>
<xml_diff>
--- a/Documentation/4Planificacion/4Planificacion.docx
+++ b/Documentation/4Planificacion/4Planificacion.docx
@@ -59,6 +59,8 @@
         <w:rPr>
           <w:rFonts w:ascii="Playfair Display" w:cs="Playfair Display" w:eastAsia="Playfair Display" w:hAnsi="Playfair Display"/>
           <w:b w:val="1"/>
+          <w:sz w:val="60"/>
+          <w:szCs w:val="60"/>
         </w:rPr>
       </w:pPr>
       <w:bookmarkStart w:colFirst="0" w:colLast="0" w:name="_46ha8wfbbebd" w:id="1"/>
@@ -67,6 +69,8 @@
         <w:rPr>
           <w:rFonts w:ascii="Playfair Display" w:cs="Playfair Display" w:eastAsia="Playfair Display" w:hAnsi="Playfair Display"/>
           <w:b w:val="1"/>
+          <w:sz w:val="60"/>
+          <w:szCs w:val="60"/>
           <w:rtl w:val="0"/>
         </w:rPr>
         <w:t xml:space="preserve">4. Planificación y Metodología</w:t>
@@ -400,68 +404,95 @@
       <w:pPr>
         <w:contextualSpacing w:val="0"/>
         <w:jc w:val="both"/>
-        <w:rPr/>
-      </w:pPr>
-      <w:r>
-        <w:rPr>
-          <w:rtl w:val="0"/>
-        </w:rPr>
-      </w:r>
-    </w:p>
-    <w:p>
-      <w:pPr>
-        <w:contextualSpacing w:val="0"/>
-        <w:jc w:val="both"/>
-        <w:rPr/>
-      </w:pPr>
-      <w:r>
-        <w:rPr>
-          <w:rtl w:val="0"/>
-        </w:rPr>
-      </w:r>
-    </w:p>
-    <w:p>
-      <w:pPr>
-        <w:contextualSpacing w:val="0"/>
-        <w:jc w:val="both"/>
-        <w:rPr/>
-      </w:pPr>
-      <w:r>
-        <w:rPr>
-          <w:rtl w:val="0"/>
-        </w:rPr>
-      </w:r>
-    </w:p>
-    <w:p>
-      <w:pPr>
-        <w:contextualSpacing w:val="0"/>
-        <w:jc w:val="both"/>
-        <w:rPr/>
-      </w:pPr>
-      <w:r>
-        <w:rPr>
-          <w:rtl w:val="0"/>
-        </w:rPr>
-      </w:r>
-    </w:p>
-    <w:p>
-      <w:pPr>
-        <w:contextualSpacing w:val="0"/>
-        <w:jc w:val="both"/>
-        <w:rPr/>
-      </w:pPr>
-      <w:r>
-        <w:rPr>
-          <w:rtl w:val="0"/>
-        </w:rPr>
-      </w:r>
-    </w:p>
-    <w:p>
-      <w:pPr>
-        <w:contextualSpacing w:val="0"/>
-        <w:jc w:val="both"/>
-        <w:rPr/>
-      </w:pPr>
+        <w:rPr>
+          <w:rFonts w:ascii="Playfair Display" w:cs="Playfair Display" w:eastAsia="Playfair Display" w:hAnsi="Playfair Display"/>
+        </w:rPr>
+      </w:pPr>
+      <w:r>
+        <w:rPr>
+          <w:rFonts w:ascii="Playfair Display" w:cs="Playfair Display" w:eastAsia="Playfair Display" w:hAnsi="Playfair Display"/>
+          <w:rtl w:val="0"/>
+        </w:rPr>
+        <w:t xml:space="preserve">Alejandro Megías Mata, </w:t>
+      </w:r>
+    </w:p>
+    <w:p>
+      <w:pPr>
+        <w:contextualSpacing w:val="0"/>
+        <w:jc w:val="both"/>
+        <w:rPr>
+          <w:rFonts w:ascii="Playfair Display" w:cs="Playfair Display" w:eastAsia="Playfair Display" w:hAnsi="Playfair Display"/>
+        </w:rPr>
+      </w:pPr>
+      <w:r>
+        <w:rPr>
+          <w:rFonts w:ascii="Playfair Display" w:cs="Playfair Display" w:eastAsia="Playfair Display" w:hAnsi="Playfair Display"/>
+          <w:rtl w:val="0"/>
+        </w:rPr>
+        <w:t xml:space="preserve">Alejandro Garau Madrigal, </w:t>
+      </w:r>
+    </w:p>
+    <w:p>
+      <w:pPr>
+        <w:contextualSpacing w:val="0"/>
+        <w:jc w:val="both"/>
+        <w:rPr>
+          <w:rFonts w:ascii="Playfair Display" w:cs="Playfair Display" w:eastAsia="Playfair Display" w:hAnsi="Playfair Display"/>
+        </w:rPr>
+      </w:pPr>
+      <w:r>
+        <w:rPr>
+          <w:rFonts w:ascii="Playfair Display" w:cs="Playfair Display" w:eastAsia="Playfair Display" w:hAnsi="Playfair Display"/>
+          <w:rtl w:val="0"/>
+        </w:rPr>
+        <w:t xml:space="preserve">Jesús Parejo Aliaga, </w:t>
+      </w:r>
+    </w:p>
+    <w:p>
+      <w:pPr>
+        <w:contextualSpacing w:val="0"/>
+        <w:jc w:val="both"/>
+        <w:rPr>
+          <w:rFonts w:ascii="Playfair Display" w:cs="Playfair Display" w:eastAsia="Playfair Display" w:hAnsi="Playfair Display"/>
+        </w:rPr>
+      </w:pPr>
+      <w:r>
+        <w:rPr>
+          <w:rFonts w:ascii="Playfair Display" w:cs="Playfair Display" w:eastAsia="Playfair Display" w:hAnsi="Playfair Display"/>
+          <w:rtl w:val="0"/>
+        </w:rPr>
+        <w:t xml:space="preserve">Raúl Morales Perujo,</w:t>
+      </w:r>
+    </w:p>
+    <w:p>
+      <w:pPr>
+        <w:contextualSpacing w:val="0"/>
+        <w:jc w:val="both"/>
+        <w:rPr>
+          <w:rFonts w:ascii="Playfair Display" w:cs="Playfair Display" w:eastAsia="Playfair Display" w:hAnsi="Playfair Display"/>
+        </w:rPr>
+      </w:pPr>
+      <w:r>
+        <w:rPr>
+          <w:rFonts w:ascii="Playfair Display" w:cs="Playfair Display" w:eastAsia="Playfair Display" w:hAnsi="Playfair Display"/>
+          <w:rtl w:val="0"/>
+        </w:rPr>
+        <w:t xml:space="preserve">Pedro Gallego Vela,  </w:t>
+      </w:r>
+    </w:p>
+    <w:p>
+      <w:pPr>
+        <w:contextualSpacing w:val="0"/>
+        <w:jc w:val="both"/>
+        <w:rPr/>
+      </w:pPr>
+      <w:r>
+        <w:rPr>
+          <w:rFonts w:ascii="Playfair Display" w:cs="Playfair Display" w:eastAsia="Playfair Display" w:hAnsi="Playfair Display"/>
+          <w:rtl w:val="0"/>
+        </w:rPr>
+        <w:t xml:space="preserve">Manuel Veredas Galdeano.</w:t>
+      </w:r>
       <w:r>
         <w:rPr>
           <w:rtl w:val="0"/>
@@ -472,54 +503,32 @@
       <w:pPr>
         <w:contextualSpacing w:val="0"/>
         <w:jc w:val="right"/>
-        <w:rPr>
-          <w:color w:val="24292e"/>
-          <w:sz w:val="24"/>
-          <w:szCs w:val="24"/>
-        </w:rPr>
-      </w:pPr>
-      <w:r>
-        <w:rPr>
-          <w:rtl w:val="0"/>
-        </w:rPr>
-        <w:t xml:space="preserve">Alejandro Garau Madrigal, Jesús Parejo Aliaga, Alejandro Megías Mata, Pedro Gallego Vela, Raúl Morales Perujo, </w:t>
-      </w:r>
-      <w:r>
-        <w:rPr>
-          <w:color w:val="24292e"/>
-          <w:sz w:val="24"/>
-          <w:szCs w:val="24"/>
-          <w:rtl w:val="0"/>
-        </w:rPr>
-        <w:t xml:space="preserve">Manuel Veredas Galdeano</w:t>
+        <w:rPr/>
+      </w:pPr>
+      <w:r>
+        <w:rPr>
+          <w:rtl w:val="0"/>
+        </w:rPr>
       </w:r>
     </w:p>
     <w:p>
       <w:pPr>
         <w:contextualSpacing w:val="0"/>
         <w:jc w:val="right"/>
-        <w:rPr/>
-      </w:pPr>
-      <w:r>
-        <w:rPr>
-          <w:rtl w:val="0"/>
-        </w:rPr>
-      </w:r>
-    </w:p>
-    <w:p>
-      <w:pPr>
-        <w:contextualSpacing w:val="0"/>
-        <w:jc w:val="both"/>
-        <w:rPr>
-          <w:b w:val="1"/>
-        </w:rPr>
-      </w:pPr>
-      <w:r>
-        <w:rPr>
-          <w:b w:val="1"/>
-          <w:rtl w:val="0"/>
-        </w:rPr>
-        <w:t xml:space="preserve">V1.0</w:t>
+        <w:rPr>
+          <w:b w:val="1"/>
+          <w:sz w:val="40"/>
+          <w:szCs w:val="40"/>
+        </w:rPr>
+      </w:pPr>
+      <w:r>
+        <w:rPr>
+          <w:b w:val="1"/>
+          <w:sz w:val="40"/>
+          <w:szCs w:val="40"/>
+          <w:rtl w:val="0"/>
+        </w:rPr>
+        <w:t xml:space="preserve">V1.1</w:t>
       </w:r>
     </w:p>
     <w:p>
@@ -579,6 +588,53 @@
           <w:r>
             <w:fldChar w:fldCharType="begin"/>
             <w:instrText xml:space="preserve"> PAGEREF _oihlueh7eq7i \h </w:instrText>
+            <w:fldChar w:fldCharType="separate"/>
+          </w:r>
+          <w:r>
+            <w:rPr>
+              <w:b w:val="1"/>
+              <w:rtl w:val="0"/>
+            </w:rPr>
+            <w:t xml:space="preserve">3</w:t>
+          </w:r>
+          <w:r>
+            <w:fldChar w:fldCharType="end"/>
+          </w:r>
+          <w:r>
+            <w:rPr>
+              <w:rtl w:val="0"/>
+            </w:rPr>
+          </w:r>
+        </w:p>
+        <w:p>
+          <w:pPr>
+            <w:tabs>
+              <w:tab w:val="right" w:pos="9025.511811023624"/>
+            </w:tabs>
+            <w:spacing w:before="200" w:line="240" w:lineRule="auto"/>
+            <w:ind w:left="0" w:firstLine="0"/>
+            <w:contextualSpacing w:val="0"/>
+            <w:rPr/>
+          </w:pPr>
+          <w:hyperlink w:anchor="_boc8ll2wm8xk">
+            <w:r>
+              <w:rPr>
+                <w:b w:val="1"/>
+                <w:rtl w:val="0"/>
+              </w:rPr>
+              <w:t xml:space="preserve">Breve descripción del método de planificación:</w:t>
+            </w:r>
+          </w:hyperlink>
+          <w:r>
+            <w:rPr>
+              <w:b w:val="1"/>
+              <w:rtl w:val="0"/>
+            </w:rPr>
+            <w:tab/>
+          </w:r>
+          <w:r>
+            <w:fldChar w:fldCharType="begin"/>
+            <w:instrText xml:space="preserve"> PAGEREF _boc8ll2wm8xk \h </w:instrText>
             <w:fldChar w:fldCharType="separate"/>
           </w:r>
           <w:r>
@@ -680,7 +736,7 @@
               <w:b w:val="1"/>
               <w:rtl w:val="0"/>
             </w:rPr>
-            <w:t xml:space="preserve">3</w:t>
+            <w:t xml:space="preserve">4</w:t>
           </w:r>
           <w:r>
             <w:fldChar w:fldCharType="end"/>
@@ -701,7 +757,7 @@
             <w:contextualSpacing w:val="0"/>
             <w:rPr/>
           </w:pPr>
-          <w:hyperlink w:anchor="_riyteb30ethj">
+          <w:hyperlink w:anchor="_r9q33e49xzhm">
             <w:r>
               <w:rPr>
                 <w:b w:val="1"/>
@@ -719,7 +775,7 @@
           </w:r>
           <w:r>
             <w:fldChar w:fldCharType="begin"/>
-            <w:instrText xml:space="preserve"> PAGEREF _riyteb30ethj \h </w:instrText>
+            <w:instrText xml:space="preserve"> PAGEREF _r9q33e49xzhm \h </w:instrText>
             <w:fldChar w:fldCharType="separate"/>
           </w:r>
           <w:r>
@@ -874,13 +930,29 @@
     <w:p>
       <w:pPr>
         <w:contextualSpacing w:val="0"/>
-        <w:rPr/>
+        <w:rPr>
+          <w:rFonts w:ascii="Playfair Display" w:cs="Playfair Display" w:eastAsia="Playfair Display" w:hAnsi="Playfair Display"/>
+        </w:rPr>
       </w:pPr>
       <w:r>
         <w:rPr>
           <w:rtl w:val="0"/>
         </w:rPr>
         <w:tab/>
+      </w:r>
+      <w:r>
+        <w:rPr>
+          <w:rFonts w:ascii="Playfair Display" w:cs="Playfair Display" w:eastAsia="Playfair Display" w:hAnsi="Playfair Display"/>
+          <w:rtl w:val="0"/>
+        </w:rPr>
+        <w:t xml:space="preserve">Para la planificación del proyecto el scrum master se encargará del reparto de tareas poniéndose de acuerdo con los miembros del proyecto. Este reparto se hará en función de las habilidades de cada miembro, las tareas que haya realizado este miembro y la dificultad de la tarea. En cuanto a la toma de decisiones de planificación, se establece en común una propuesta de planificación y se debate acerca del tiempo que se le tiene que asignar a cada tarea, finalmente, cuando todo el mundo está de acuerdo, se aprueba esa </w:t>
+      </w:r>
+      <w:r>
+        <w:rPr>
+          <w:rFonts w:ascii="Playfair Display" w:cs="Playfair Display" w:eastAsia="Playfair Display" w:hAnsi="Playfair Display"/>
+          <w:rtl w:val="0"/>
+        </w:rPr>
+        <w:t xml:space="preserve">planificación y se lleva a cabo.</w:t>
       </w:r>
       <w:r>
         <w:rPr>
@@ -935,26 +1007,200 @@
           <w:rtl w:val="0"/>
         </w:rPr>
         <w:tab/>
-        <w:t xml:space="preserve">Para la planificación del proyecto usaremos la pestaña de proyectos de github que es parecido un software de administración de proyectos (Trello) para ir añadiendo tarjetas con tareas a realizar que se asignará a cada uno de los miembros del equipo. El scrum master se encargará de repartir el trabajo entre los miembros del equipo. Además, se ha hecho una previsión de las tareas principales a realizar con Gantt, en el </w:t>
-      </w:r>
-      <w:hyperlink r:id="rId6">
-        <w:r>
-          <w:rPr>
-            <w:rFonts w:ascii="Playfair Display" w:cs="Playfair Display" w:eastAsia="Playfair Display" w:hAnsi="Playfair Display"/>
-            <w:color w:val="1155cc"/>
-            <w:u w:val="single"/>
-            <w:rtl w:val="0"/>
-          </w:rPr>
-          <w:t xml:space="preserve">repositorio</w:t>
-        </w:r>
-      </w:hyperlink>
-      <w:r>
-        <w:rPr>
-          <w:rFonts w:ascii="Playfair Display" w:cs="Playfair Display" w:eastAsia="Playfair Display" w:hAnsi="Playfair Display"/>
-          <w:rtl w:val="0"/>
-        </w:rPr>
-        <w:t xml:space="preserve">. </w:t>
-      </w:r>
+        <w:t xml:space="preserve">Para la planificación del proyecto usaremos la pestaña de proyectos de github que es parecido un software de administración de proyectos (Trello) para ir añadiendo tarjetas con tareas a realizar que se asignará a cada uno de los miembros del equipo. El scrum master se encargará de repartir el trabajo entre los miembros del equipo. Además, se ha hecho una previsión de las tareas principales a realizar con Gantt.</w:t>
+      </w:r>
+    </w:p>
+    <w:p>
+      <w:pPr>
+        <w:contextualSpacing w:val="0"/>
+        <w:jc w:val="both"/>
+        <w:rPr>
+          <w:rFonts w:ascii="Playfair Display" w:cs="Playfair Display" w:eastAsia="Playfair Display" w:hAnsi="Playfair Display"/>
+        </w:rPr>
+      </w:pPr>
+      <w:r>
+        <w:rPr>
+          <w:rFonts w:ascii="Playfair Display" w:cs="Playfair Display" w:eastAsia="Playfair Display" w:hAnsi="Playfair Display"/>
+          <w:rtl w:val="0"/>
+        </w:rPr>
+        <w:tab/>
+      </w:r>
+    </w:p>
+    <w:tbl>
+      <w:tblPr>
+        <w:tblStyle w:val="Table1"/>
+        <w:tblW w:w="9029.0" w:type="dxa"/>
+        <w:jc w:val="left"/>
+        <w:tblInd w:w="100.0" w:type="pct"/>
+        <w:tblBorders>
+          <w:top w:color="000000" w:space="0" w:sz="8" w:val="single"/>
+          <w:left w:color="000000" w:space="0" w:sz="8" w:val="single"/>
+          <w:bottom w:color="000000" w:space="0" w:sz="8" w:val="single"/>
+          <w:right w:color="000000" w:space="0" w:sz="8" w:val="single"/>
+          <w:insideH w:color="000000" w:space="0" w:sz="8" w:val="single"/>
+          <w:insideV w:color="000000" w:space="0" w:sz="8" w:val="single"/>
+        </w:tblBorders>
+        <w:tblLayout w:type="fixed"/>
+        <w:tblLook w:val="0600"/>
+      </w:tblPr>
+      <w:tblGrid>
+        <w:gridCol w:w="9029"/>
+        <w:tblGridChange w:id="0">
+          <w:tblGrid>
+            <w:gridCol w:w="9029"/>
+          </w:tblGrid>
+        </w:tblGridChange>
+      </w:tblGrid>
+      <w:tr>
+        <w:tc>
+          <w:tcPr>
+            <w:tcBorders>
+              <w:top w:color="ffffff" w:space="0" w:sz="8" w:val="single"/>
+              <w:left w:color="ffffff" w:space="0" w:sz="8" w:val="single"/>
+              <w:bottom w:color="ffffff" w:space="0" w:sz="8" w:val="single"/>
+              <w:right w:color="ffffff" w:space="0" w:sz="8" w:val="single"/>
+            </w:tcBorders>
+            <w:shd w:fill="auto" w:val="clear"/>
+            <w:tcMar>
+              <w:top w:w="100.0" w:type="dxa"/>
+              <w:left w:w="100.0" w:type="dxa"/>
+              <w:bottom w:w="100.0" w:type="dxa"/>
+              <w:right w:w="100.0" w:type="dxa"/>
+            </w:tcMar>
+            <w:vAlign w:val="top"/>
+          </w:tcPr>
+          <w:p>
+            <w:pPr>
+              <w:keepNext w:val="0"/>
+              <w:keepLines w:val="0"/>
+              <w:widowControl w:val="0"/>
+              <w:pBdr>
+                <w:top w:space="0" w:sz="0" w:val="nil"/>
+                <w:left w:space="0" w:sz="0" w:val="nil"/>
+                <w:bottom w:space="0" w:sz="0" w:val="nil"/>
+                <w:right w:space="0" w:sz="0" w:val="nil"/>
+                <w:between w:space="0" w:sz="0" w:val="nil"/>
+              </w:pBdr>
+              <w:shd w:fill="auto" w:val="clear"/>
+              <w:spacing w:after="0" w:before="0" w:line="240" w:lineRule="auto"/>
+              <w:ind w:left="0" w:right="0" w:firstLine="0"/>
+              <w:contextualSpacing w:val="0"/>
+              <w:jc w:val="left"/>
+              <w:rPr>
+                <w:rFonts w:ascii="Playfair Display" w:cs="Playfair Display" w:eastAsia="Playfair Display" w:hAnsi="Playfair Display"/>
+              </w:rPr>
+            </w:pPr>
+            <w:r>
+              <w:rPr>
+                <w:rFonts w:ascii="Playfair Display" w:cs="Playfair Display" w:eastAsia="Playfair Display" w:hAnsi="Playfair Display"/>
+              </w:rPr>
+              <w:drawing>
+                <wp:inline distB="114300" distT="114300" distL="114300" distR="114300">
+                  <wp:extent cx="5591175" cy="1435100"/>
+                  <wp:effectExtent b="0" l="0" r="0" t="0"/>
+                  <wp:docPr id="1" name="image2.png"/>
+                  <a:graphic>
+                    <a:graphicData uri="http://schemas.openxmlformats.org/drawingml/2006/picture">
+                      <pic:pic>
+                        <pic:nvPicPr>
+                          <pic:cNvPr id="0" name="image2.png"/>
+                          <pic:cNvPicPr preferRelativeResize="0"/>
+                        </pic:nvPicPr>
+                        <pic:blipFill>
+                          <a:blip r:embed="rId6"/>
+                          <a:srcRect b="0" l="0" r="0" t="0"/>
+                          <a:stretch>
+                            <a:fillRect/>
+                          </a:stretch>
+                        </pic:blipFill>
+                        <pic:spPr>
+                          <a:xfrm>
+                            <a:off x="0" y="0"/>
+                            <a:ext cx="5591175" cy="1435100"/>
+                          </a:xfrm>
+                          <a:prstGeom prst="rect"/>
+                          <a:ln/>
+                        </pic:spPr>
+                      </pic:pic>
+                    </a:graphicData>
+                  </a:graphic>
+                </wp:inline>
+              </w:drawing>
+            </w:r>
+            <w:r>
+              <w:rPr>
+                <w:rtl w:val="0"/>
+              </w:rPr>
+            </w:r>
+          </w:p>
+        </w:tc>
+      </w:tr>
+      <w:tr>
+        <w:tc>
+          <w:tcPr>
+            <w:tcBorders>
+              <w:top w:color="ffffff" w:space="0" w:sz="8" w:val="single"/>
+              <w:left w:color="ffffff" w:space="0" w:sz="8" w:val="single"/>
+              <w:bottom w:color="ffffff" w:space="0" w:sz="8" w:val="single"/>
+              <w:right w:color="ffffff" w:space="0" w:sz="8" w:val="single"/>
+            </w:tcBorders>
+            <w:shd w:fill="auto" w:val="clear"/>
+            <w:tcMar>
+              <w:top w:w="100.0" w:type="dxa"/>
+              <w:left w:w="100.0" w:type="dxa"/>
+              <w:bottom w:w="100.0" w:type="dxa"/>
+              <w:right w:w="100.0" w:type="dxa"/>
+            </w:tcMar>
+            <w:vAlign w:val="top"/>
+          </w:tcPr>
+          <w:p>
+            <w:pPr>
+              <w:keepNext w:val="0"/>
+              <w:keepLines w:val="0"/>
+              <w:widowControl w:val="0"/>
+              <w:pBdr>
+                <w:top w:space="0" w:sz="0" w:val="nil"/>
+                <w:left w:space="0" w:sz="0" w:val="nil"/>
+                <w:bottom w:space="0" w:sz="0" w:val="nil"/>
+                <w:right w:space="0" w:sz="0" w:val="nil"/>
+                <w:between w:space="0" w:sz="0" w:val="nil"/>
+              </w:pBdr>
+              <w:shd w:fill="auto" w:val="clear"/>
+              <w:spacing w:after="0" w:before="0" w:line="240" w:lineRule="auto"/>
+              <w:ind w:left="0" w:right="0" w:firstLine="0"/>
+              <w:contextualSpacing w:val="0"/>
+              <w:jc w:val="right"/>
+              <w:rPr>
+                <w:rFonts w:ascii="Playfair Display" w:cs="Playfair Display" w:eastAsia="Playfair Display" w:hAnsi="Playfair Display"/>
+              </w:rPr>
+            </w:pPr>
+            <w:r>
+              <w:rPr>
+                <w:rFonts w:ascii="Playfair Display" w:cs="Playfair Display" w:eastAsia="Playfair Display" w:hAnsi="Playfair Display"/>
+                <w:b w:val="1"/>
+                <w:rtl w:val="0"/>
+              </w:rPr>
+              <w:t xml:space="preserve">Figura 1: </w:t>
+            </w:r>
+            <w:r>
+              <w:rPr>
+                <w:rFonts w:ascii="Playfair Display" w:cs="Playfair Display" w:eastAsia="Playfair Display" w:hAnsi="Playfair Display"/>
+                <w:rtl w:val="0"/>
+              </w:rPr>
+              <w:t xml:space="preserve">Planificación general del proyecto</w:t>
+            </w:r>
+          </w:p>
+        </w:tc>
+      </w:tr>
+    </w:tbl>
+    <w:p>
+      <w:pPr>
+        <w:contextualSpacing w:val="0"/>
+        <w:jc w:val="both"/>
+        <w:rPr>
+          <w:rFonts w:ascii="Playfair Display" w:cs="Playfair Display" w:eastAsia="Playfair Display" w:hAnsi="Playfair Display"/>
+        </w:rPr>
+      </w:pPr>
       <w:r>
         <w:rPr>
           <w:rtl w:val="0"/>
@@ -1056,9 +1302,15 @@
         </w:rPr>
         <w:t xml:space="preserve">se han hecho numerosas reuniones en las que se ha hecho la entrevista al cliente, sacados los requisitos del proyecto, y en la última, empezar a planificar las tareas a realizar con la planificación hecha con gantt.</w:t>
       </w:r>
-      <w:r>
-        <w:br w:type="page"/>
-      </w:r>
+    </w:p>
+    <w:p>
+      <w:pPr>
+        <w:contextualSpacing w:val="0"/>
+        <w:jc w:val="both"/>
+        <w:rPr>
+          <w:rFonts w:ascii="Playfair Display" w:cs="Playfair Display" w:eastAsia="Playfair Display" w:hAnsi="Playfair Display"/>
+        </w:rPr>
+      </w:pPr>
       <w:r>
         <w:rPr>
           <w:rtl w:val="0"/>
@@ -1075,7 +1327,7 @@
           <w:b w:val="1"/>
         </w:rPr>
       </w:pPr>
-      <w:bookmarkStart w:colFirst="0" w:colLast="0" w:name="_mtxb0m3idoud" w:id="6"/>
+      <w:bookmarkStart w:colFirst="0" w:colLast="0" w:name="_r9q33e49xzhm" w:id="6"/>
       <w:bookmarkEnd w:id="6"/>
       <w:r>
         <w:rPr>
@@ -1178,36 +1430,14 @@
     <w:rPrDefault>
       <w:rPr>
         <w:rFonts w:ascii="Arial" w:cs="Arial" w:eastAsia="Arial" w:hAnsi="Arial"/>
-        <w:b w:val="0"/>
-        <w:i w:val="0"/>
-        <w:smallCaps w:val="0"/>
-        <w:strike w:val="0"/>
-        <w:color w:val="000000"/>
         <w:sz w:val="22"/>
         <w:szCs w:val="22"/>
-        <w:u w:val="none"/>
-        <w:shd w:fill="auto" w:val="clear"/>
-        <w:vertAlign w:val="baseline"/>
         <w:lang w:val="es"/>
       </w:rPr>
     </w:rPrDefault>
     <w:pPrDefault>
       <w:pPr>
-        <w:keepNext w:val="0"/>
-        <w:keepLines w:val="0"/>
-        <w:widowControl w:val="1"/>
-        <w:pBdr>
-          <w:top w:space="0" w:sz="0" w:val="nil"/>
-          <w:left w:space="0" w:sz="0" w:val="nil"/>
-          <w:bottom w:space="0" w:sz="0" w:val="nil"/>
-          <w:right w:space="0" w:sz="0" w:val="nil"/>
-          <w:between w:space="0" w:sz="0" w:val="nil"/>
-        </w:pBdr>
-        <w:shd w:fill="auto" w:val="clear"/>
-        <w:spacing w:after="0" w:before="0" w:line="276" w:lineRule="auto"/>
-        <w:ind w:left="0" w:right="0" w:firstLine="0"/>
-        <w:contextualSpacing w:val="0"/>
-        <w:jc w:val="left"/>
+        <w:spacing w:line="276" w:lineRule="auto"/>
       </w:pPr>
     </w:pPrDefault>
   </w:docDefaults>
@@ -1338,6 +1568,19 @@
       <w:sz w:val="30"/>
       <w:szCs w:val="30"/>
     </w:rPr>
+  </w:style>
+  <w:style w:type="table" w:styleId="Table1">
+    <w:basedOn w:val="TableNormal"/>
+    <w:tblPr>
+      <w:tblStyleRowBandSize w:val="1"/>
+      <w:tblStyleColBandSize w:val="1"/>
+      <w:tblCellMar>
+        <w:top w:w="100.0" w:type="dxa"/>
+        <w:left w:w="100.0" w:type="dxa"/>
+        <w:bottom w:w="100.0" w:type="dxa"/>
+        <w:right w:w="100.0" w:type="dxa"/>
+      </w:tblCellMar>
+    </w:tblPr>
   </w:style>
 </w:styles>
 </file>

</xml_diff>

<commit_message>
Documentación asociada a #14
</commit_message>
<xml_diff>
--- a/Documentation/4Planificacion/4Planificacion.docx
+++ b/Documentation/4Planificacion/4Planificacion.docx
@@ -528,7 +528,7 @@
           <w:szCs w:val="40"/>
           <w:rtl w:val="0"/>
         </w:rPr>
-        <w:t xml:space="preserve">V1.1</w:t>
+        <w:t xml:space="preserve">V1.2</w:t>
       </w:r>
     </w:p>
     <w:p>
@@ -689,7 +689,7 @@
               <w:b w:val="1"/>
               <w:rtl w:val="0"/>
             </w:rPr>
-            <w:t xml:space="preserve">3</w:t>
+            <w:t xml:space="preserve">4</w:t>
           </w:r>
           <w:r>
             <w:fldChar w:fldCharType="end"/>
@@ -783,7 +783,7 @@
               <w:b w:val="1"/>
               <w:rtl w:val="0"/>
             </w:rPr>
-            <w:t xml:space="preserve">4</w:t>
+            <w:t xml:space="preserve">5</w:t>
           </w:r>
           <w:r>
             <w:fldChar w:fldCharType="end"/>
@@ -878,7 +878,7 @@
           <w:rtl w:val="0"/>
         </w:rPr>
         <w:tab/>
-        <w:t xml:space="preserve">Para el proyecto de Go4Me hemos decidido utilizar el modelo de Scrum para tener mayor control y agilizar el proceso de implementación de la aplicación. Además, con las entregas periódicas de la implementación, se pueden hacer revisiones del proyecto y poder hacer cambios sobre la marcha según las satisfacciones del cliente. Finalmente, con la metodología de Scrum, aparte de tener al equipo motivado, al ser 7 personas, se puede repartir el trabajo en pequeñas tareas a realizar por cada uno de los miembros del equipo.</w:t>
+        <w:t xml:space="preserve">Para el proyecto de Go4Me hemos decidido utilizar el modelo de Scrum para tener mayor control y agilizar el proceso de implementación de la aplicación. Además, con las entregas periódicas de la implementación, se pueden hacer revisiones del proyecto y poder hacer cambios sobre la marcha según las satisfacciones del cliente. Finalmente, con la metodología de Scrum, aparte de tener al equipo motivado, al ser 7 personas, se puede repartir el trabajo en pequeñas tareas a realizar por cada uno de los miembros del equipo. </w:t>
       </w:r>
     </w:p>
     <w:p>
@@ -952,7 +952,7 @@
           <w:rFonts w:ascii="Playfair Display" w:cs="Playfair Display" w:eastAsia="Playfair Display" w:hAnsi="Playfair Display"/>
           <w:rtl w:val="0"/>
         </w:rPr>
-        <w:t xml:space="preserve">planificación y se lleva a cabo.</w:t>
+        <w:t xml:space="preserve">planificación y se lleva a cabo. En el inicio de cada sprint se realizará una reunión para la planificación del mismo, en el que se realizará un diagrama de Gantt y un pequeño documento con las tareas a realizar durante el spring. Al final de cada sprint se realizará un pequeño documento resumiendo lo realizado durante el sprint, las dificultades que nos hemos encontrado, posibles retrasos respecto a la planificación prevista y una pequeña conclusión.</w:t>
       </w:r>
       <w:r>
         <w:rPr>
@@ -970,9 +970,30 @@
           <w:b w:val="1"/>
         </w:rPr>
       </w:pPr>
-      <w:bookmarkStart w:colFirst="0" w:colLast="0" w:name="_gat5azs4302o" w:id="4"/>
+      <w:bookmarkStart w:colFirst="0" w:colLast="0" w:name="_i9jto6vbri7p" w:id="4"/>
       <w:bookmarkEnd w:id="4"/>
       <w:r>
+        <w:br w:type="page"/>
+      </w:r>
+      <w:r>
+        <w:rPr>
+          <w:rtl w:val="0"/>
+        </w:rPr>
+      </w:r>
+    </w:p>
+    <w:p>
+      <w:pPr>
+        <w:pStyle w:val="Heading1"/>
+        <w:contextualSpacing w:val="0"/>
+        <w:jc w:val="both"/>
+        <w:rPr>
+          <w:rFonts w:ascii="Playfair Display" w:cs="Playfair Display" w:eastAsia="Playfair Display" w:hAnsi="Playfair Display"/>
+          <w:b w:val="1"/>
+        </w:rPr>
+      </w:pPr>
+      <w:bookmarkStart w:colFirst="0" w:colLast="0" w:name="_gat5azs4302o" w:id="5"/>
+      <w:bookmarkEnd w:id="5"/>
+      <w:r>
         <w:rPr>
           <w:rFonts w:ascii="Playfair Display" w:cs="Playfair Display" w:eastAsia="Playfair Display" w:hAnsi="Playfair Display"/>
           <w:b w:val="1"/>
@@ -1007,7 +1028,22 @@
           <w:rtl w:val="0"/>
         </w:rPr>
         <w:tab/>
-        <w:t xml:space="preserve">Para la planificación del proyecto usaremos la pestaña de proyectos de github que es parecido un software de administración de proyectos (Trello) para ir añadiendo tarjetas con tareas a realizar que se asignará a cada uno de los miembros del equipo. El scrum master se encargará de repartir el trabajo entre los miembros del equipo. Además, se ha hecho una previsión de las tareas principales a realizar con Gantt.</w:t>
+        <w:t xml:space="preserve">Para la planificación del proyecto usaremos la pestaña de proyectos de github que es parecido un software de administración de proyectos (Trello) para ir añadiendo tarjetas con tareas a realizar que se asignará a cada uno de los miembros del equipo. El scrum master se encargará de repartir el trabajo entre los miembros del equipo. Cada requisito será una tarjeta que se asignará a uno o varios miembros del equipo de desarrollo. En las tarjetas aparecerá cualquier tipo de imprevistos, ya sean problemas con documentación incompleta, </w:t>
+      </w:r>
+      <w:r>
+        <w:rPr>
+          <w:rFonts w:ascii="Playfair Display" w:cs="Playfair Display" w:eastAsia="Playfair Display" w:hAnsi="Playfair Display"/>
+          <w:i w:val="1"/>
+          <w:rtl w:val="0"/>
+        </w:rPr>
+        <w:t xml:space="preserve">bugs</w:t>
+      </w:r>
+      <w:r>
+        <w:rPr>
+          <w:rFonts w:ascii="Playfair Display" w:cs="Playfair Display" w:eastAsia="Playfair Display" w:hAnsi="Playfair Display"/>
+          <w:rtl w:val="0"/>
+        </w:rPr>
+        <w:t xml:space="preserve"> y cualquier otro tipo de tarea imprevista a realizar.</w:t>
       </w:r>
     </w:p>
     <w:p>
@@ -1024,14 +1060,28 @@
           <w:rtl w:val="0"/>
         </w:rPr>
         <w:tab/>
+      </w:r>
+    </w:p>
+    <w:p>
+      <w:pPr>
+        <w:contextualSpacing w:val="0"/>
+        <w:jc w:val="both"/>
+        <w:rPr>
+          <w:rFonts w:ascii="Playfair Display" w:cs="Playfair Display" w:eastAsia="Playfair Display" w:hAnsi="Playfair Display"/>
+        </w:rPr>
+      </w:pPr>
+      <w:r>
+        <w:rPr>
+          <w:rtl w:val="0"/>
+        </w:rPr>
       </w:r>
     </w:p>
     <w:tbl>
       <w:tblPr>
         <w:tblStyle w:val="Table1"/>
-        <w:tblW w:w="9029.0" w:type="dxa"/>
+        <w:tblW w:w="10890.0" w:type="dxa"/>
         <w:jc w:val="left"/>
-        <w:tblInd w:w="100.0" w:type="pct"/>
+        <w:tblInd w:w="-800.0" w:type="dxa"/>
         <w:tblBorders>
           <w:top w:color="000000" w:space="0" w:sz="8" w:val="single"/>
           <w:left w:color="000000" w:space="0" w:sz="8" w:val="single"/>
@@ -1044,10 +1094,10 @@
         <w:tblLook w:val="0600"/>
       </w:tblPr>
       <w:tblGrid>
-        <w:gridCol w:w="9029"/>
+        <w:gridCol w:w="10890"/>
         <w:tblGridChange w:id="0">
           <w:tblGrid>
-            <w:gridCol w:w="9029"/>
+            <w:gridCol w:w="10890"/>
           </w:tblGrid>
         </w:tblGridChange>
       </w:tblGrid>
@@ -1092,43 +1142,6 @@
             </w:pPr>
             <w:r>
               <w:rPr>
-                <w:rFonts w:ascii="Playfair Display" w:cs="Playfair Display" w:eastAsia="Playfair Display" w:hAnsi="Playfair Display"/>
-              </w:rPr>
-              <w:drawing>
-                <wp:inline distB="114300" distT="114300" distL="114300" distR="114300">
-                  <wp:extent cx="5591175" cy="1435100"/>
-                  <wp:effectExtent b="0" l="0" r="0" t="0"/>
-                  <wp:docPr id="1" name="image2.png"/>
-                  <a:graphic>
-                    <a:graphicData uri="http://schemas.openxmlformats.org/drawingml/2006/picture">
-                      <pic:pic>
-                        <pic:nvPicPr>
-                          <pic:cNvPr id="0" name="image2.png"/>
-                          <pic:cNvPicPr preferRelativeResize="0"/>
-                        </pic:nvPicPr>
-                        <pic:blipFill>
-                          <a:blip r:embed="rId6"/>
-                          <a:srcRect b="0" l="0" r="0" t="0"/>
-                          <a:stretch>
-                            <a:fillRect/>
-                          </a:stretch>
-                        </pic:blipFill>
-                        <pic:spPr>
-                          <a:xfrm>
-                            <a:off x="0" y="0"/>
-                            <a:ext cx="5591175" cy="1435100"/>
-                          </a:xfrm>
-                          <a:prstGeom prst="rect"/>
-                          <a:ln/>
-                        </pic:spPr>
-                      </pic:pic>
-                    </a:graphicData>
-                  </a:graphic>
-                </wp:inline>
-              </w:drawing>
-            </w:r>
-            <w:r>
-              <w:rPr>
                 <w:rtl w:val="0"/>
               </w:rPr>
             </w:r>
@@ -1169,9 +1182,84 @@
               <w:spacing w:after="0" w:before="0" w:line="240" w:lineRule="auto"/>
               <w:ind w:left="0" w:right="0" w:firstLine="0"/>
               <w:contextualSpacing w:val="0"/>
+              <w:jc w:val="center"/>
+              <w:rPr>
+                <w:rFonts w:ascii="Playfair Display" w:cs="Playfair Display" w:eastAsia="Playfair Display" w:hAnsi="Playfair Display"/>
+              </w:rPr>
+            </w:pPr>
+            <w:r>
+              <w:rPr>
+                <w:rFonts w:ascii="Playfair Display" w:cs="Playfair Display" w:eastAsia="Playfair Display" w:hAnsi="Playfair Display"/>
+                <w:b w:val="1"/>
+              </w:rPr>
+              <w:drawing>
+                <wp:inline distB="114300" distT="114300" distL="114300" distR="114300">
+                  <wp:extent cx="6858000" cy="1871663"/>
+                  <wp:effectExtent b="0" l="0" r="0" t="0"/>
+                  <wp:docPr id="1" name="image2.png"/>
+                  <a:graphic>
+                    <a:graphicData uri="http://schemas.openxmlformats.org/drawingml/2006/picture">
+                      <pic:pic>
+                        <pic:nvPicPr>
+                          <pic:cNvPr id="0" name="image2.png"/>
+                          <pic:cNvPicPr preferRelativeResize="0"/>
+                        </pic:nvPicPr>
+                        <pic:blipFill>
+                          <a:blip r:embed="rId6"/>
+                          <a:srcRect b="0" l="0" r="0" t="0"/>
+                          <a:stretch>
+                            <a:fillRect/>
+                          </a:stretch>
+                        </pic:blipFill>
+                        <pic:spPr>
+                          <a:xfrm>
+                            <a:off x="0" y="0"/>
+                            <a:ext cx="6858000" cy="1871663"/>
+                          </a:xfrm>
+                          <a:prstGeom prst="rect"/>
+                          <a:ln/>
+                        </pic:spPr>
+                      </pic:pic>
+                    </a:graphicData>
+                  </a:graphic>
+                </wp:inline>
+              </w:drawing>
+            </w:r>
+            <w:r>
+              <w:rPr>
+                <w:rtl w:val="0"/>
+              </w:rPr>
+            </w:r>
+          </w:p>
+        </w:tc>
+      </w:tr>
+      <w:tr>
+        <w:tc>
+          <w:tcPr>
+            <w:tcBorders>
+              <w:top w:color="ffffff" w:space="0" w:sz="8" w:val="single"/>
+              <w:left w:color="ffffff" w:space="0" w:sz="8" w:val="single"/>
+              <w:bottom w:color="ffffff" w:space="0" w:sz="8" w:val="single"/>
+              <w:right w:color="ffffff" w:space="0" w:sz="8" w:val="single"/>
+            </w:tcBorders>
+            <w:shd w:fill="auto" w:val="clear"/>
+            <w:tcMar>
+              <w:top w:w="100.0" w:type="dxa"/>
+              <w:left w:w="100.0" w:type="dxa"/>
+              <w:bottom w:w="100.0" w:type="dxa"/>
+              <w:right w:w="100.0" w:type="dxa"/>
+            </w:tcMar>
+            <w:vAlign w:val="top"/>
+          </w:tcPr>
+          <w:p>
+            <w:pPr>
+              <w:widowControl w:val="0"/>
+              <w:spacing w:line="240" w:lineRule="auto"/>
+              <w:contextualSpacing w:val="0"/>
               <w:jc w:val="right"/>
               <w:rPr>
                 <w:rFonts w:ascii="Playfair Display" w:cs="Playfair Display" w:eastAsia="Playfair Display" w:hAnsi="Playfair Display"/>
+                <w:b w:val="1"/>
               </w:rPr>
             </w:pPr>
             <w:r>
@@ -1189,44 +1277,17 @@
               </w:rPr>
               <w:t xml:space="preserve">Planificación general del proyecto</w:t>
             </w:r>
+            <w:r>
+              <w:rPr>
+                <w:rtl w:val="0"/>
+              </w:rPr>
+            </w:r>
           </w:p>
         </w:tc>
       </w:tr>
     </w:tbl>
     <w:p>
       <w:pPr>
-        <w:contextualSpacing w:val="0"/>
-        <w:jc w:val="both"/>
-        <w:rPr>
-          <w:rFonts w:ascii="Playfair Display" w:cs="Playfair Display" w:eastAsia="Playfair Display" w:hAnsi="Playfair Display"/>
-        </w:rPr>
-      </w:pPr>
-      <w:r>
-        <w:rPr>
-          <w:rtl w:val="0"/>
-        </w:rPr>
-      </w:r>
-    </w:p>
-    <w:p>
-      <w:pPr>
-        <w:contextualSpacing w:val="0"/>
-        <w:jc w:val="both"/>
-        <w:rPr>
-          <w:rFonts w:ascii="Playfair Display" w:cs="Playfair Display" w:eastAsia="Playfair Display" w:hAnsi="Playfair Display"/>
-        </w:rPr>
-      </w:pPr>
-      <w:r>
-        <w:rPr>
-          <w:rFonts w:ascii="Playfair Display" w:cs="Playfair Display" w:eastAsia="Playfair Display" w:hAnsi="Playfair Display"/>
-          <w:rtl w:val="0"/>
-        </w:rPr>
-        <w:t xml:space="preserve"> </w:t>
-        <w:tab/>
-        <w:t xml:space="preserve">Además, para las planificaciones y reparto de tareas para cada sprint, se creará una carpeta en 4Planificación con el nombre Sprint y el número de sprint y se irán introduciendo todos los documentos necesarios para el sprint.</w:t>
-      </w:r>
-    </w:p>
-    <w:p>
-      <w:pPr>
         <w:pStyle w:val="Heading1"/>
         <w:contextualSpacing w:val="0"/>
         <w:jc w:val="both"/>
@@ -1235,8 +1296,8 @@
           <w:b w:val="1"/>
         </w:rPr>
       </w:pPr>
-      <w:bookmarkStart w:colFirst="0" w:colLast="0" w:name="_xf470xq72r8x" w:id="5"/>
-      <w:bookmarkEnd w:id="5"/>
+      <w:bookmarkStart w:colFirst="0" w:colLast="0" w:name="_xf470xq72r8x" w:id="6"/>
+      <w:bookmarkEnd w:id="6"/>
       <w:r>
         <w:rPr>
           <w:rFonts w:ascii="Playfair Display" w:cs="Playfair Display" w:eastAsia="Playfair Display" w:hAnsi="Playfair Display"/>
@@ -1327,8 +1388,29 @@
           <w:b w:val="1"/>
         </w:rPr>
       </w:pPr>
-      <w:bookmarkStart w:colFirst="0" w:colLast="0" w:name="_r9q33e49xzhm" w:id="6"/>
-      <w:bookmarkEnd w:id="6"/>
+      <w:bookmarkStart w:colFirst="0" w:colLast="0" w:name="_v1m79wnwfyop" w:id="7"/>
+      <w:bookmarkEnd w:id="7"/>
+      <w:r>
+        <w:br w:type="page"/>
+      </w:r>
+      <w:r>
+        <w:rPr>
+          <w:rtl w:val="0"/>
+        </w:rPr>
+      </w:r>
+    </w:p>
+    <w:p>
+      <w:pPr>
+        <w:pStyle w:val="Heading1"/>
+        <w:contextualSpacing w:val="0"/>
+        <w:jc w:val="both"/>
+        <w:rPr>
+          <w:rFonts w:ascii="Playfair Display" w:cs="Playfair Display" w:eastAsia="Playfair Display" w:hAnsi="Playfair Display"/>
+          <w:b w:val="1"/>
+        </w:rPr>
+      </w:pPr>
+      <w:bookmarkStart w:colFirst="0" w:colLast="0" w:name="_r9q33e49xzhm" w:id="8"/>
+      <w:bookmarkEnd w:id="8"/>
       <w:r>
         <w:rPr>
           <w:rFonts w:ascii="Playfair Display" w:cs="Playfair Display" w:eastAsia="Playfair Display" w:hAnsi="Playfair Display"/>
@@ -1362,23 +1444,7 @@
           <w:rtl w:val="0"/>
         </w:rPr>
         <w:tab/>
-        <w:t xml:space="preserve">Las tareas se repartirán usando el proyecto de github y creando una tarjeta por cada uno de los requisitos a implementar. A partir de ahí, el scrum master, irá asignando a los miembros del grupo tarjetas que tienen que implementar. Se establecerán deadlines para la implementación de éstos y así se completará un sprint en nuestro proceso. Todo el reparto se realizará al principio de cada sprint usando las tarjetas de los proyectos de GitHub.</w:t>
-      </w:r>
-    </w:p>
-    <w:p>
-      <w:pPr>
-        <w:contextualSpacing w:val="0"/>
-        <w:rPr>
-          <w:rFonts w:ascii="Playfair Display" w:cs="Playfair Display" w:eastAsia="Playfair Display" w:hAnsi="Playfair Display"/>
-        </w:rPr>
-      </w:pPr>
-      <w:r>
-        <w:rPr>
-          <w:rFonts w:ascii="Playfair Display" w:cs="Playfair Display" w:eastAsia="Playfair Display" w:hAnsi="Playfair Display"/>
-          <w:rtl w:val="0"/>
-        </w:rPr>
-        <w:tab/>
-        <w:t xml:space="preserve">Al inicio de cada Sprint se realizará la planificación intermedias de lo que se realizará durante el sprint, y a partir de ahí se repartirán las tareas. </w:t>
+        <w:t xml:space="preserve">Las tareas se repartirán usando el proyecto de github y creando una tarjeta por cada uno de los requisitos a implementar. A partir de ahí, el scrum master, irá asignando a los miembros del grupo tarjetas que tienen que implementar. Se establecerán deadlines para la implementación de éstos y así se completará un sprint en nuestro proceso. Todo el reparto se realizará al principio de cada sprint usando las tarjetas de los proyectos de GitHub. Dentro de cada tarjeta del proyecto tendrá subtareas que se irán marcando a medida que se realizan, y cuantas más subtareas tenga, más personas necesitará para su realización. </w:t>
       </w:r>
       <w:r>
         <w:rPr>

</xml_diff>